<commit_message>
feat: add bonus code
</commit_message>
<xml_diff>
--- a/110550126_midterm/110550126.docx
+++ b/110550126_midterm/110550126.docx
@@ -2241,6 +2241,95 @@
           <w:szCs w:val="28"/>
         </w:rPr>
       </w:pPr>
+      <w:r>
+        <w:rPr>
+          <w:rFonts w:ascii="PMingLiU" w:eastAsia="PMingLiU" w:hAnsi="PMingLiU" w:cs="PMingLiU"/>
+          <w:sz w:val="28"/>
+          <w:szCs w:val="28"/>
+        </w:rPr>
+        <w:t>(I also use Extend Euclidean Algorithm to write a program to solve this problem)</w:t>
+      </w:r>
+    </w:p>
+    <w:p>
+      <w:pPr>
+        <w:pStyle w:val="1"/>
+        <w:rPr>
+          <w:rFonts w:ascii="PMingLiU" w:eastAsia="PMingLiU" w:hAnsi="PMingLiU" w:cs="PMingLiU"/>
+          <w:sz w:val="28"/>
+          <w:szCs w:val="28"/>
+        </w:rPr>
+      </w:pPr>
+      <w:r>
+        <w:rPr>
+          <w:rFonts w:ascii="PMingLiU" w:eastAsia="PMingLiU" w:hAnsi="PMingLiU" w:cs="PMingLiU"/>
+          <w:sz w:val="28"/>
+          <w:szCs w:val="28"/>
+        </w:rPr>
+        <w:t>Below is the code.</w:t>
+      </w:r>
+    </w:p>
+    <w:p>
+      <w:pPr>
+        <w:pStyle w:val="1"/>
+        <w:rPr>
+          <w:rFonts w:ascii="PMingLiU" w:eastAsia="PMingLiU" w:hAnsi="PMingLiU" w:cs="PMingLiU"/>
+          <w:sz w:val="28"/>
+          <w:szCs w:val="28"/>
+        </w:rPr>
+      </w:pPr>
+      <w:r>
+        <w:rPr>
+          <w:rFonts w:ascii="PMingLiU" w:eastAsia="PMingLiU" w:hAnsi="PMingLiU" w:cs="PMingLiU"/>
+          <w:sz w:val="28"/>
+          <w:szCs w:val="28"/>
+        </w:rPr>
+        <w:lastRenderedPageBreak/>
+        <w:drawing>
+          <wp:inline distT="0" distB="0" distL="0" distR="0" wp14:anchorId="26172A37" wp14:editId="61BB3FBE">
+            <wp:extent cx="4467849" cy="7830643"/>
+            <wp:effectExtent l="0" t="0" r="9525" b="0"/>
+            <wp:docPr id="8" name="圖片 8" descr="一張含有 文字 的圖片&#10;&#10;自動產生的描述"/>
+            <wp:cNvGraphicFramePr>
+              <a:graphicFrameLocks xmlns:a="http://schemas.openxmlformats.org/drawingml/2006/main" noChangeAspect="1"/>
+            </wp:cNvGraphicFramePr>
+            <a:graphic xmlns:a="http://schemas.openxmlformats.org/drawingml/2006/main">
+              <a:graphicData uri="http://schemas.openxmlformats.org/drawingml/2006/picture">
+                <pic:pic xmlns:pic="http://schemas.openxmlformats.org/drawingml/2006/picture">
+                  <pic:nvPicPr>
+                    <pic:cNvPr id="8" name="圖片 8" descr="一張含有 文字 的圖片&#10;&#10;自動產生的描述"/>
+                    <pic:cNvPicPr/>
+                  </pic:nvPicPr>
+                  <pic:blipFill>
+                    <a:blip r:embed="rId13"/>
+                    <a:stretch>
+                      <a:fillRect/>
+                    </a:stretch>
+                  </pic:blipFill>
+                  <pic:spPr>
+                    <a:xfrm>
+                      <a:off x="0" y="0"/>
+                      <a:ext cx="4467849" cy="7830643"/>
+                    </a:xfrm>
+                    <a:prstGeom prst="rect">
+                      <a:avLst/>
+                    </a:prstGeom>
+                  </pic:spPr>
+                </pic:pic>
+              </a:graphicData>
+            </a:graphic>
+          </wp:inline>
+        </w:drawing>
+      </w:r>
+    </w:p>
+    <w:p>
+      <w:pPr>
+        <w:pStyle w:val="1"/>
+        <w:rPr>
+          <w:rFonts w:ascii="PMingLiU" w:eastAsia="PMingLiU" w:hAnsi="PMingLiU" w:cs="PMingLiU"/>
+          <w:sz w:val="28"/>
+          <w:szCs w:val="28"/>
+        </w:rPr>
+      </w:pPr>
     </w:p>
     <w:p>
       <w:pPr>
@@ -2298,7 +2387,6 @@
         <w:rPr>
           <w:noProof/>
         </w:rPr>
-        <w:lastRenderedPageBreak/>
         <w:drawing>
           <wp:inline distT="0" distB="0" distL="0" distR="0" wp14:anchorId="619BF58F" wp14:editId="19DD1320">
             <wp:extent cx="5943600" cy="2672080"/>
@@ -2315,7 +2403,7 @@
                     <pic:cNvPicPr/>
                   </pic:nvPicPr>
                   <pic:blipFill>
-                    <a:blip r:embed="rId13"/>
+                    <a:blip r:embed="rId14"/>
                     <a:stretch>
                       <a:fillRect/>
                     </a:stretch>
@@ -2360,7 +2448,7 @@
                     <pic:cNvPicPr/>
                   </pic:nvPicPr>
                   <pic:blipFill>
-                    <a:blip r:embed="rId14"/>
+                    <a:blip r:embed="rId15"/>
                     <a:stretch>
                       <a:fillRect/>
                     </a:stretch>
@@ -3212,6 +3300,7 @@
         <w:rPr>
           <w:rFonts w:cstheme="minorHAnsi"/>
         </w:rPr>
+        <w:lastRenderedPageBreak/>
         <w:tab/>
       </w:r>
       <w:r>

</xml_diff>